<commit_message>
Vaesen update + move
</commit_message>
<xml_diff>
--- a/Vaesen Campaign/Campaign Notes/Organisations.docx
+++ b/Vaesen Campaign/Campaign Notes/Organisations.docx
@@ -22,6 +22,12 @@
           <w:lang w:val="en-GB"/>
         </w:rPr>
       </w:pPr>
+      <w:r>
+        <w:rPr>
+          <w:lang w:val="en-GB"/>
+        </w:rPr>
+        <w:t xml:space="preserve">Have different leading figures in the church representing different opinions. </w:t>
+      </w:r>
     </w:p>
     <w:p>
       <w:pPr>
@@ -97,18 +103,8 @@
         <w:rPr>
           <w:lang w:val="en-GB"/>
         </w:rPr>
-        <w:t xml:space="preserve">Cultists worshipping and empowering </w:t>
+        <w:t>Cultists worshipping and empowering Vaesen</w:t>
       </w:r>
-      <w:proofErr w:type="spellStart"/>
-      <w:proofErr w:type="gramStart"/>
-      <w:r>
-        <w:rPr>
-          <w:lang w:val="en-GB"/>
-        </w:rPr>
-        <w:t>Vaesen</w:t>
-      </w:r>
-      <w:proofErr w:type="spellEnd"/>
-      <w:proofErr w:type="gramEnd"/>
     </w:p>
     <w:sectPr>
       <w:pgSz w:w="11906" w:h="16838"/>

</xml_diff>